<commit_message>
Update Felhasználói dokumentáció 2.0.docx
</commit_message>
<xml_diff>
--- a/doksi/Felhasználói dokumentáció 2.0.docx
+++ b/doksi/Felhasználói dokumentáció 2.0.docx
@@ -1,6 +1,6 @@
 
 <file path=word/document.xml><?xml version="1.0" encoding="utf-8"?>
-<w:document xmlns:wpc="http://schemas.microsoft.com/office/word/2010/wordprocessingCanvas" xmlns:cx="http://schemas.microsoft.com/office/drawing/2014/chartex" xmlns:cx1="http://schemas.microsoft.com/office/drawing/2015/9/8/chartex" xmlns:cx2="http://schemas.microsoft.com/office/drawing/2015/10/21/chartex" xmlns:cx3="http://schemas.microsoft.com/office/drawing/2016/5/9/chartex" xmlns:cx4="http://schemas.microsoft.com/office/drawing/2016/5/10/chartex" xmlns:cx5="http://schemas.microsoft.com/office/drawing/2016/5/11/chartex" xmlns:cx6="http://schemas.microsoft.com/office/drawing/2016/5/12/chartex" xmlns:cx7="http://schemas.microsoft.com/office/drawing/2016/5/13/chartex" xmlns:cx8="http://schemas.microsoft.com/office/drawing/2016/5/14/chartex" xmlns:mc="http://schemas.openxmlformats.org/markup-compatibility/2006" xmlns:aink="http://schemas.microsoft.com/office/drawing/2016/ink" xmlns:am3d="http://schemas.microsoft.com/office/drawing/2017/model3d" xmlns:o="urn:schemas-microsoft-com:office:office" xmlns:oel="http://schemas.microsoft.com/office/2019/extlst" xmlns:r="http://schemas.openxmlformats.org/officeDocument/2006/relationships" xmlns:m="http://schemas.openxmlformats.org/officeDocument/2006/math" xmlns:v="urn:schemas-microsoft-com:vml" xmlns:wp14="http://schemas.microsoft.com/office/word/2010/wordprocessingDrawing" xmlns:wp="http://schemas.openxmlformats.org/drawingml/2006/wordprocessingDrawing" xmlns:w10="urn:schemas-microsoft-com:office:word" xmlns:w="http://schemas.openxmlformats.org/wordprocessingml/2006/main" xmlns:w14="http://schemas.microsoft.com/office/word/2010/wordml" xmlns:w15="http://schemas.microsoft.com/office/word/2012/wordml" xmlns:w16cex="http://schemas.microsoft.com/office/word/2018/wordml/cex" xmlns:w16cid="http://schemas.microsoft.com/office/word/2016/wordml/cid" xmlns:w16="http://schemas.microsoft.com/office/word/2018/wordml" xmlns:w16sdtdh="http://schemas.microsoft.com/office/word/2020/wordml/sdtdatahash" xmlns:w16se="http://schemas.microsoft.com/office/word/2015/wordml/symex" xmlns:wpg="http://schemas.microsoft.com/office/word/2010/wordprocessingGroup" xmlns:wpi="http://schemas.microsoft.com/office/word/2010/wordprocessingInk" xmlns:wne="http://schemas.microsoft.com/office/word/2006/wordml" xmlns:wps="http://schemas.microsoft.com/office/word/2010/wordprocessingShape" mc:Ignorable="w14 w15 w16se w16cid w16 w16cex w16sdtdh wp14">
+<w:document xmlns:wpc="http://schemas.microsoft.com/office/word/2010/wordprocessingCanvas" xmlns:cx="http://schemas.microsoft.com/office/drawing/2014/chartex" xmlns:cx1="http://schemas.microsoft.com/office/drawing/2015/9/8/chartex" xmlns:mc="http://schemas.openxmlformats.org/markup-compatibility/2006" xmlns:o="urn:schemas-microsoft-com:office:office" xmlns:r="http://schemas.openxmlformats.org/officeDocument/2006/relationships" xmlns:m="http://schemas.openxmlformats.org/officeDocument/2006/math" xmlns:v="urn:schemas-microsoft-com:vml" xmlns:wp14="http://schemas.microsoft.com/office/word/2010/wordprocessingDrawing" xmlns:wp="http://schemas.openxmlformats.org/drawingml/2006/wordprocessingDrawing" xmlns:w10="urn:schemas-microsoft-com:office:word" xmlns:w="http://schemas.openxmlformats.org/wordprocessingml/2006/main" xmlns:w14="http://schemas.microsoft.com/office/word/2010/wordml" xmlns:w15="http://schemas.microsoft.com/office/word/2012/wordml" xmlns:w16se="http://schemas.microsoft.com/office/word/2015/wordml/symex" xmlns:wpg="http://schemas.microsoft.com/office/word/2010/wordprocessingGroup" xmlns:wpi="http://schemas.microsoft.com/office/word/2010/wordprocessingInk" xmlns:wne="http://schemas.microsoft.com/office/word/2006/wordml" xmlns:wps="http://schemas.microsoft.com/office/word/2010/wordprocessingShape" mc:Ignorable="w14 w15 w16se wp14">
   <w:body>
     <w:p>
       <w:pPr>
@@ -25,13 +25,43 @@
     </w:p>
     <w:p>
       <w:r>
-        <w:t>Bejelentkezéshez az E-mail címünk, és jelszavunk megadása szükséges. A bejelentkezést követően a felhasználó eléri a jogosultságainak megfelelő  (Admin, étterem, futár, felhasználó) funkciókat. A bejelentkező felület jogosultságtól függetlenül mindenki számára ugyan ott érhető el, nincs szükség jogosultságtól függően más autentikációs oldalra lépni.</w:t>
-      </w:r>
-    </w:p>
-    <w:p>
-      <w:r>
-        <w:rPr>
-          <w:noProof/>
+        <w:t xml:space="preserve">Bejelentkezéshez az E-mail címünk, és </w:t>
+      </w:r>
+      <w:proofErr w:type="spellStart"/>
+      <w:r>
+        <w:t>jelszavunk</w:t>
+      </w:r>
+      <w:proofErr w:type="spellEnd"/>
+      <w:r>
+        <w:t xml:space="preserve"> megadása szükséges. A bejelentkezést követően a felhasználó eléri a jogosultságainak </w:t>
+      </w:r>
+      <w:proofErr w:type="gramStart"/>
+      <w:r>
+        <w:t>megfelelő  (</w:t>
+      </w:r>
+      <w:proofErr w:type="spellStart"/>
+      <w:proofErr w:type="gramEnd"/>
+      <w:r>
+        <w:t>Admin</w:t>
+      </w:r>
+      <w:proofErr w:type="spellEnd"/>
+      <w:r>
+        <w:t xml:space="preserve">, étterem, futár, felhasználó) funkciókat. A bejelentkező felület jogosultságtól függetlenül mindenki számára ugyan ott érhető el, nincs szükség jogosultságtól függően más </w:t>
+      </w:r>
+      <w:proofErr w:type="spellStart"/>
+      <w:r>
+        <w:t>autentikációs</w:t>
+      </w:r>
+      <w:proofErr w:type="spellEnd"/>
+      <w:r>
+        <w:t xml:space="preserve"> oldalra lépni.</w:t>
+      </w:r>
+    </w:p>
+    <w:p>
+      <w:r>
+        <w:rPr>
+          <w:noProof/>
+          <w:lang w:eastAsia="hu-HU"/>
         </w:rPr>
         <w:drawing>
           <wp:inline distT="0" distB="0" distL="0" distR="0" wp14:anchorId="2609354C" wp14:editId="4A4E6E99">
@@ -49,7 +79,7 @@
                     <pic:cNvPicPr/>
                   </pic:nvPicPr>
                   <pic:blipFill>
-                    <a:blip r:embed="rId7"/>
+                    <a:blip r:embed="rId8"/>
                     <a:stretch>
                       <a:fillRect/>
                     </a:stretch>
@@ -80,7 +110,15 @@
     </w:p>
     <w:p>
       <w:r>
-        <w:t>Étel rendeléshez kosárba kell helyeznünk a kívánt étel(eke)t. Annak érdekében, hogy megtaláljuk a tökéletes ebédet, lehetőségünk van szűrésre étterem, és kategória alapján, valamint rákereshetünk konkrét étel nevére is. Kosárba úgy helyezhetünk ételt, hogy rákattintunk a hozzá tartozó kosár ikonra.</w:t>
+        <w:t xml:space="preserve">Étel rendeléshez kosárba kell helyeznünk a kívánt </w:t>
+      </w:r>
+      <w:proofErr w:type="gramStart"/>
+      <w:r>
+        <w:t>étel(</w:t>
+      </w:r>
+      <w:proofErr w:type="gramEnd"/>
+      <w:r>
+        <w:t>eke)t. Annak érdekében, hogy megtaláljuk a tökéletes ebédet, lehetőségünk van szűrésre étterem, és kategória alapján, valamint rákereshetünk konkrét étel nevére is. Kosárba úgy helyezhetünk ételt, hogy rákattintunk a hozzá tartozó kosár ikonra.</w:t>
       </w:r>
     </w:p>
     <w:p>
@@ -92,6 +130,7 @@
       <w:r>
         <w:rPr>
           <w:noProof/>
+          <w:lang w:eastAsia="hu-HU"/>
         </w:rPr>
         <w:lastRenderedPageBreak/>
         <w:drawing>
@@ -110,7 +149,7 @@
                     <pic:cNvPicPr/>
                   </pic:nvPicPr>
                   <pic:blipFill>
-                    <a:blip r:embed="rId8"/>
+                    <a:blip r:embed="rId9"/>
                     <a:stretch>
                       <a:fillRect/>
                     </a:stretch>
@@ -135,6 +174,7 @@
       <w:r>
         <w:rPr>
           <w:noProof/>
+          <w:lang w:eastAsia="hu-HU"/>
         </w:rPr>
         <w:drawing>
           <wp:inline distT="0" distB="0" distL="0" distR="0" wp14:anchorId="42DBC008" wp14:editId="0362B97E">
@@ -152,7 +192,7 @@
                     <pic:cNvPicPr/>
                   </pic:nvPicPr>
                   <pic:blipFill>
-                    <a:blip r:embed="rId9"/>
+                    <a:blip r:embed="rId10"/>
                     <a:stretch>
                       <a:fillRect/>
                     </a:stretch>
@@ -177,6 +217,7 @@
       <w:r>
         <w:rPr>
           <w:noProof/>
+          <w:lang w:eastAsia="hu-HU"/>
         </w:rPr>
         <w:lastRenderedPageBreak/>
         <w:drawing>
@@ -195,7 +236,7 @@
                     <pic:cNvPicPr/>
                   </pic:nvPicPr>
                   <pic:blipFill>
-                    <a:blip r:embed="rId10"/>
+                    <a:blip r:embed="rId11"/>
                     <a:stretch>
                       <a:fillRect/>
                     </a:stretch>
@@ -220,6 +261,7 @@
       <w:r>
         <w:rPr>
           <w:noProof/>
+          <w:lang w:eastAsia="hu-HU"/>
         </w:rPr>
         <w:drawing>
           <wp:inline distT="0" distB="0" distL="0" distR="0" wp14:anchorId="7CE0EF37" wp14:editId="5C4619CC">
@@ -237,7 +279,7 @@
                     <pic:cNvPicPr/>
                   </pic:nvPicPr>
                   <pic:blipFill>
-                    <a:blip r:embed="rId11"/>
+                    <a:blip r:embed="rId12"/>
                     <a:stretch>
                       <a:fillRect/>
                     </a:stretch>
@@ -278,7 +320,52 @@
         <w:spacing w:line="360" w:lineRule="auto"/>
       </w:pPr>
       <w:r>
-        <w:t>Az étterem dashboard(kezelőfelület) oldal az éttermeknek hasznos funkciókat biztosít. Ide sorolható az étlapok megtekintése és azok módosítása. Ha egy adott étlapot módosítani kívánunk, akkor ki kell töltenünk a szerkeszteni kívánt adatokat (étterem neve, étterem email címe, étterem jelszava, étterem címe, étel kategóriának az elérhetősége), persze ha nem hiteles információkat adtunk meg, akkor az oldal jelzi azt, sikeres módosítás esetén pár pillanat múlva visszairányulunk a főoldalra. Lehetőségünk van ételt is felvenni a jelen étteremhez, az étel nevét, leírását, árát, képcíménék forrását, kategóriáját, elérhetőségét megadva fel is vehetjük a fincsi ételünket a kajáldánkba, siker, hiba esetén ugyanaz történne, mint az előző esetben a módosításnál. Az oldalt tovább görgetve megtekinthetjük az eddigi összes rendelést. Észrevehetjük, hogy egy rendelésnek 3 adata jelenik meg, mindez a rendelés ideje, rendelés állapota és a fizetés típusa. A következő részlegben láthatjuk a folyamatban lévő rendeléseket, adatai táblázatba foglalva jelennek meg, amelyek a rendelés ideje, állapota, fizetés típúsa és a fizetendő összeg. Az egyes folyamatban lévő rendelés információit akár módosíthatjuk tetszés szerint egy külön oldalon a futárt, szállítási címet, rendelés idejét, állapotát, fizetési módját, végösszegét. A fenti funkciókkal nagyszerűen lehet kezelni az éttermeket.</w:t>
+        <w:t xml:space="preserve">Az étterem </w:t>
+      </w:r>
+      <w:proofErr w:type="spellStart"/>
+      <w:proofErr w:type="gramStart"/>
+      <w:r>
+        <w:t>dashboard</w:t>
+      </w:r>
+      <w:proofErr w:type="spellEnd"/>
+      <w:r>
+        <w:t>(</w:t>
+      </w:r>
+      <w:proofErr w:type="gramEnd"/>
+      <w:r>
+        <w:t xml:space="preserve">kezelőfelület) oldal az éttermeknek hasznos funkciókat biztosít. Ide sorolható az étlapok megtekintése és azok módosítása. Ha egy adott étlapot módosítani kívánunk, akkor ki kell töltenünk a szerkeszteni kívánt adatokat (étterem neve, étterem email címe, étterem jelszava, étterem címe, étel kategóriának az elérhetősége), persze ha nem hiteles információkat adtunk meg, akkor az oldal jelzi azt, sikeres módosítás esetén pár pillanat múlva visszairányulunk a </w:t>
+      </w:r>
+      <w:proofErr w:type="spellStart"/>
+      <w:r>
+        <w:t>főoldalra</w:t>
+      </w:r>
+      <w:proofErr w:type="spellEnd"/>
+      <w:r>
+        <w:t xml:space="preserve">. Lehetőségünk van ételt is felvenni a jelen étteremhez, az étel nevét, leírását, árát, képcíménék forrását, kategóriáját, elérhetőségét megadva fel is vehetjük a fincsi ételünket a </w:t>
+      </w:r>
+      <w:proofErr w:type="spellStart"/>
+      <w:r>
+        <w:t>kajáldánkba</w:t>
+      </w:r>
+      <w:proofErr w:type="spellEnd"/>
+      <w:r>
+        <w:t xml:space="preserve">, siker, hiba esetén ugyanaz történne, mint az előző esetben a módosításnál. Az oldalt tovább görgetve megtekinthetjük az eddigi összes rendelést. </w:t>
+      </w:r>
+      <w:proofErr w:type="spellStart"/>
+      <w:r>
+        <w:t>Észrevehetjük</w:t>
+      </w:r>
+      <w:proofErr w:type="spellEnd"/>
+      <w:r>
+        <w:t xml:space="preserve">, hogy egy rendelésnek 3 adata jelenik meg, mindez a rendelés ideje, rendelés állapota és a fizetés típusa. A következő részlegben láthatjuk a folyamatban lévő rendeléseket, adatai táblázatba foglalva jelennek meg, amelyek a rendelés ideje, állapota, fizetés </w:t>
+      </w:r>
+      <w:proofErr w:type="spellStart"/>
+      <w:r>
+        <w:t>típúsa</w:t>
+      </w:r>
+      <w:proofErr w:type="spellEnd"/>
+      <w:r>
+        <w:t xml:space="preserve"> és a fizetendő összeg. Az egyes folyamatban lévő rendelés információit akár módosíthatjuk tetszés szerint egy külön oldalon a futárt, szállítási címet, rendelés idejét, állapotát, fizetési módját, végösszegét. A fenti funkciókkal nagyszerűen lehet kezelni az éttermeket.</w:t>
       </w:r>
     </w:p>
     <w:p>
@@ -289,6 +376,7 @@
       <w:r>
         <w:rPr>
           <w:noProof/>
+          <w:lang w:eastAsia="hu-HU"/>
         </w:rPr>
         <mc:AlternateContent>
           <mc:Choice Requires="wps">
@@ -353,7 +441,7 @@
               </wp:anchor>
             </w:drawing>
           </mc:Choice>
-          <mc:Fallback>
+          <mc:Fallback xmlns:w16sdtdh="http://schemas.microsoft.com/office/word/2020/wordml/sdtdatahash" xmlns:w16="http://schemas.microsoft.com/office/word/2018/wordml" xmlns:w16cid="http://schemas.microsoft.com/office/word/2016/wordml/cid" xmlns:w16cex="http://schemas.microsoft.com/office/word/2018/wordml/cex" xmlns:oel="http://schemas.microsoft.com/office/2019/extlst" xmlns:am3d="http://schemas.microsoft.com/office/drawing/2017/model3d" xmlns:aink="http://schemas.microsoft.com/office/drawing/2016/ink" xmlns:cx8="http://schemas.microsoft.com/office/drawing/2016/5/14/chartex" xmlns:cx7="http://schemas.microsoft.com/office/drawing/2016/5/13/chartex" xmlns:cx6="http://schemas.microsoft.com/office/drawing/2016/5/12/chartex" xmlns:cx5="http://schemas.microsoft.com/office/drawing/2016/5/11/chartex" xmlns:cx4="http://schemas.microsoft.com/office/drawing/2016/5/10/chartex" xmlns:cx3="http://schemas.microsoft.com/office/drawing/2016/5/9/chartex" xmlns:cx2="http://schemas.microsoft.com/office/drawing/2015/10/21/chartex">
             <w:pict>
               <v:shapetype w14:anchorId="08589B07" id="_x0000_t202" coordsize="21600,21600" o:spt="202" path="m,l,21600r21600,l21600,xe">
                 <v:stroke joinstyle="miter"/>
@@ -385,6 +473,7 @@
       <w:r>
         <w:rPr>
           <w:noProof/>
+          <w:lang w:eastAsia="hu-HU"/>
         </w:rPr>
         <w:drawing>
           <wp:anchor distT="0" distB="0" distL="114300" distR="114300" simplePos="0" relativeHeight="251661312" behindDoc="0" locked="0" layoutInCell="1" allowOverlap="1" wp14:anchorId="168A249F" wp14:editId="4CAB9EE9">
@@ -412,7 +501,7 @@
                     </pic:cNvPicPr>
                   </pic:nvPicPr>
                   <pic:blipFill>
-                    <a:blip r:embed="rId12" cstate="print">
+                    <a:blip r:embed="rId13" cstate="print">
                       <a:extLst>
                         <a:ext uri="{28A0092B-C50C-407E-A947-70E740481C1C}">
                           <a14:useLocalDpi xmlns:a14="http://schemas.microsoft.com/office/drawing/2010/main" val="0"/>
@@ -472,6 +561,7 @@
       <w:r>
         <w:rPr>
           <w:noProof/>
+          <w:lang w:eastAsia="hu-HU"/>
         </w:rPr>
         <mc:AlternateContent>
           <mc:Choice Requires="wps">
@@ -536,7 +626,7 @@
               </wp:anchor>
             </w:drawing>
           </mc:Choice>
-          <mc:Fallback>
+          <mc:Fallback xmlns:w16sdtdh="http://schemas.microsoft.com/office/word/2020/wordml/sdtdatahash" xmlns:w16="http://schemas.microsoft.com/office/word/2018/wordml" xmlns:w16cid="http://schemas.microsoft.com/office/word/2016/wordml/cid" xmlns:w16cex="http://schemas.microsoft.com/office/word/2018/wordml/cex" xmlns:oel="http://schemas.microsoft.com/office/2019/extlst" xmlns:am3d="http://schemas.microsoft.com/office/drawing/2017/model3d" xmlns:aink="http://schemas.microsoft.com/office/drawing/2016/ink" xmlns:cx8="http://schemas.microsoft.com/office/drawing/2016/5/14/chartex" xmlns:cx7="http://schemas.microsoft.com/office/drawing/2016/5/13/chartex" xmlns:cx6="http://schemas.microsoft.com/office/drawing/2016/5/12/chartex" xmlns:cx5="http://schemas.microsoft.com/office/drawing/2016/5/11/chartex" xmlns:cx4="http://schemas.microsoft.com/office/drawing/2016/5/10/chartex" xmlns:cx3="http://schemas.microsoft.com/office/drawing/2016/5/9/chartex" xmlns:cx2="http://schemas.microsoft.com/office/drawing/2015/10/21/chartex">
             <w:pict>
               <v:shape w14:anchorId="6EFC1E7E" id="_x0000_s1027" type="#_x0000_t202" style="position:absolute;left:0;text-align:left;margin-left:-25.15pt;margin-top:279.4pt;width:144.5pt;height:.05pt;z-index:251660288;visibility:visible;mso-wrap-style:square;mso-wrap-distance-left:9pt;mso-wrap-distance-top:0;mso-wrap-distance-right:9pt;mso-wrap-distance-bottom:0;mso-position-horizontal:absolute;mso-position-horizontal-relative:text;mso-position-vertical:absolute;mso-position-vertical-relative:text;v-text-anchor:top" o:gfxdata="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" stroked="f">
                 <v:textbox style="mso-fit-shape-to-text:t" inset="0,0,0,0">
@@ -564,6 +654,7 @@
       <w:r>
         <w:rPr>
           <w:noProof/>
+          <w:lang w:eastAsia="hu-HU"/>
         </w:rPr>
         <w:drawing>
           <wp:anchor distT="0" distB="0" distL="114300" distR="114300" simplePos="0" relativeHeight="251659264" behindDoc="0" locked="0" layoutInCell="1" allowOverlap="1" wp14:anchorId="57B145E0" wp14:editId="46D28F52">
@@ -591,7 +682,7 @@
                     </pic:cNvPicPr>
                   </pic:nvPicPr>
                   <pic:blipFill>
-                    <a:blip r:embed="rId13">
+                    <a:blip r:embed="rId14">
                       <a:extLst>
                         <a:ext uri="{28A0092B-C50C-407E-A947-70E740481C1C}">
                           <a14:useLocalDpi xmlns:a14="http://schemas.microsoft.com/office/drawing/2010/main" val="0"/>
@@ -657,6 +748,7 @@
       <w:r>
         <w:rPr>
           <w:noProof/>
+          <w:lang w:eastAsia="hu-HU"/>
         </w:rPr>
         <w:lastRenderedPageBreak/>
         <w:drawing>
@@ -677,7 +769,7 @@
                     </pic:cNvPicPr>
                   </pic:nvPicPr>
                   <pic:blipFill>
-                    <a:blip r:embed="rId14">
+                    <a:blip r:embed="rId15">
                       <a:extLst>
                         <a:ext uri="{28A0092B-C50C-407E-A947-70E740481C1C}">
                           <a14:useLocalDpi xmlns:a14="http://schemas.microsoft.com/office/drawing/2010/main" val="0"/>
@@ -751,6 +843,7 @@
       <w:r>
         <w:rPr>
           <w:noProof/>
+          <w:lang w:eastAsia="hu-HU"/>
         </w:rPr>
         <w:drawing>
           <wp:inline distT="0" distB="0" distL="0" distR="0" wp14:anchorId="67AD8461" wp14:editId="06BC5FC6">
@@ -770,7 +863,7 @@
                     </pic:cNvPicPr>
                   </pic:nvPicPr>
                   <pic:blipFill>
-                    <a:blip r:embed="rId15">
+                    <a:blip r:embed="rId16">
                       <a:extLst>
                         <a:ext uri="{28A0092B-C50C-407E-A947-70E740481C1C}">
                           <a14:useLocalDpi xmlns:a14="http://schemas.microsoft.com/office/drawing/2010/main" val="0"/>
@@ -849,6 +942,7 @@
       <w:r>
         <w:rPr>
           <w:noProof/>
+          <w:lang w:eastAsia="hu-HU"/>
         </w:rPr>
         <w:lastRenderedPageBreak/>
         <w:drawing>
@@ -869,7 +963,7 @@
                     </pic:cNvPicPr>
                   </pic:nvPicPr>
                   <pic:blipFill>
-                    <a:blip r:embed="rId16" cstate="print">
+                    <a:blip r:embed="rId17" cstate="print">
                       <a:extLst>
                         <a:ext uri="{28A0092B-C50C-407E-A947-70E740481C1C}">
                           <a14:useLocalDpi xmlns:a14="http://schemas.microsoft.com/office/drawing/2010/main" val="0"/>
@@ -944,6 +1038,7 @@
       <w:r>
         <w:rPr>
           <w:noProof/>
+          <w:lang w:eastAsia="hu-HU"/>
         </w:rPr>
         <w:drawing>
           <wp:inline distT="0" distB="0" distL="0" distR="0" wp14:anchorId="4FF2E683" wp14:editId="348208D5">
@@ -963,7 +1058,7 @@
                     </pic:cNvPicPr>
                   </pic:nvPicPr>
                   <pic:blipFill>
-                    <a:blip r:embed="rId17">
+                    <a:blip r:embed="rId18">
                       <a:extLst>
                         <a:ext uri="{28A0092B-C50C-407E-A947-70E740481C1C}">
                           <a14:useLocalDpi xmlns:a14="http://schemas.microsoft.com/office/drawing/2010/main" val="0"/>
@@ -1031,6 +1126,1064 @@
       </w:r>
     </w:p>
     <w:p/>
+    <w:p>
+      <w:r>
+        <w:br w:type="page"/>
+      </w:r>
+    </w:p>
+    <w:p>
+      <w:pPr>
+        <w:rPr>
+          <w:noProof/>
+          <w:lang w:eastAsia="hu-HU"/>
+        </w:rPr>
+      </w:pPr>
+      <w:r>
+        <w:rPr>
+          <w:noProof/>
+          <w:lang w:eastAsia="hu-HU"/>
+        </w:rPr>
+        <w:lastRenderedPageBreak/>
+        <mc:AlternateContent>
+          <mc:Choice Requires="wps">
+            <w:drawing>
+              <wp:anchor distT="0" distB="0" distL="114300" distR="114300" simplePos="0" relativeHeight="251665408" behindDoc="0" locked="0" layoutInCell="1" allowOverlap="1" wp14:anchorId="1006F0D3" wp14:editId="2266D808">
+                <wp:simplePos x="0" y="0"/>
+                <wp:positionH relativeFrom="column">
+                  <wp:posOffset>1763726</wp:posOffset>
+                </wp:positionH>
+                <wp:positionV relativeFrom="paragraph">
+                  <wp:posOffset>1604535</wp:posOffset>
+                </wp:positionV>
+                <wp:extent cx="644055" cy="413468"/>
+                <wp:effectExtent l="0" t="19050" r="41910" b="43815"/>
+                <wp:wrapNone/>
+                <wp:docPr id="3" name="Jobbra nyíl 3"/>
+                <wp:cNvGraphicFramePr/>
+                <a:graphic xmlns:a="http://schemas.openxmlformats.org/drawingml/2006/main">
+                  <a:graphicData uri="http://schemas.microsoft.com/office/word/2010/wordprocessingShape">
+                    <wps:wsp>
+                      <wps:cNvSpPr/>
+                      <wps:spPr>
+                        <a:xfrm>
+                          <a:off x="0" y="0"/>
+                          <a:ext cx="644055" cy="413468"/>
+                        </a:xfrm>
+                        <a:prstGeom prst="rightArrow">
+                          <a:avLst/>
+                        </a:prstGeom>
+                      </wps:spPr>
+                      <wps:style>
+                        <a:lnRef idx="2">
+                          <a:schemeClr val="accent1">
+                            <a:shade val="50000"/>
+                          </a:schemeClr>
+                        </a:lnRef>
+                        <a:fillRef idx="1">
+                          <a:schemeClr val="accent1"/>
+                        </a:fillRef>
+                        <a:effectRef idx="0">
+                          <a:schemeClr val="accent1"/>
+                        </a:effectRef>
+                        <a:fontRef idx="minor">
+                          <a:schemeClr val="lt1"/>
+                        </a:fontRef>
+                      </wps:style>
+                      <wps:bodyPr rot="0" spcFirstLastPara="0" vertOverflow="overflow" horzOverflow="overflow" vert="horz" wrap="square" lIns="91440" tIns="45720" rIns="91440" bIns="45720" numCol="1" spcCol="0" rtlCol="0" fromWordArt="0" anchor="ctr" anchorCtr="0" forceAA="0" compatLnSpc="1">
+                        <a:prstTxWarp prst="textNoShape">
+                          <a:avLst/>
+                        </a:prstTxWarp>
+                        <a:noAutofit/>
+                      </wps:bodyPr>
+                    </wps:wsp>
+                  </a:graphicData>
+                </a:graphic>
+              </wp:anchor>
+            </w:drawing>
+          </mc:Choice>
+          <mc:Fallback>
+            <w:pict>
+              <v:shapetype w14:anchorId="10BC37D6" id="_x0000_t13" coordsize="21600,21600" o:spt="13" adj="16200,5400" path="m@0,l@0@1,0@1,0@2@0@2@0,21600,21600,10800xe">
+                <v:stroke joinstyle="miter"/>
+                <v:formulas>
+                  <v:f eqn="val #0"/>
+                  <v:f eqn="val #1"/>
+                  <v:f eqn="sum height 0 #1"/>
+                  <v:f eqn="sum 10800 0 #1"/>
+                  <v:f eqn="sum width 0 #0"/>
+                  <v:f eqn="prod @4 @3 10800"/>
+                  <v:f eqn="sum width 0 @5"/>
+                </v:formulas>
+                <v:path o:connecttype="custom" o:connectlocs="@0,0;0,10800;@0,21600;21600,10800" o:connectangles="270,180,90,0" textboxrect="0,@1,@6,@2"/>
+                <v:handles>
+                  <v:h position="#0,#1" xrange="0,21600" yrange="0,10800"/>
+                </v:handles>
+              </v:shapetype>
+              <v:shape id="Jobbra nyíl 3" o:spid="_x0000_s1026" type="#_x0000_t13" style="position:absolute;margin-left:138.9pt;margin-top:126.35pt;width:50.7pt;height:32.55pt;z-index:251665408;visibility:visible;mso-wrap-style:square;mso-wrap-distance-left:9pt;mso-wrap-distance-top:0;mso-wrap-distance-right:9pt;mso-wrap-distance-bottom:0;mso-position-horizontal:absolute;mso-position-horizontal-relative:text;mso-position-vertical:absolute;mso-position-vertical-relative:text;v-text-anchor:middle" o:gfxdata="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" adj="14667" fillcolor="#4472c4 [3204]" strokecolor="#1f3763 [1604]" strokeweight="1pt"/>
+            </w:pict>
+          </mc:Fallback>
+        </mc:AlternateContent>
+      </w:r>
+      <w:r>
+        <w:drawing>
+          <wp:anchor distT="0" distB="0" distL="114300" distR="114300" simplePos="0" relativeHeight="251664384" behindDoc="1" locked="0" layoutInCell="1" allowOverlap="1" wp14:anchorId="6C5D61EA" wp14:editId="6A48F9E3">
+            <wp:simplePos x="0" y="0"/>
+            <wp:positionH relativeFrom="margin">
+              <wp:align>right</wp:align>
+            </wp:positionH>
+            <wp:positionV relativeFrom="paragraph">
+              <wp:posOffset>841375</wp:posOffset>
+            </wp:positionV>
+            <wp:extent cx="3086735" cy="1788795"/>
+            <wp:effectExtent l="0" t="0" r="0" b="1905"/>
+            <wp:wrapTight wrapText="bothSides">
+              <wp:wrapPolygon edited="0">
+                <wp:start x="0" y="0"/>
+                <wp:lineTo x="0" y="21393"/>
+                <wp:lineTo x="21462" y="21393"/>
+                <wp:lineTo x="21462" y="0"/>
+                <wp:lineTo x="0" y="0"/>
+              </wp:wrapPolygon>
+            </wp:wrapTight>
+            <wp:docPr id="2" name="Kép 2"/>
+            <wp:cNvGraphicFramePr>
+              <a:graphicFrameLocks xmlns:a="http://schemas.openxmlformats.org/drawingml/2006/main" noChangeAspect="1"/>
+            </wp:cNvGraphicFramePr>
+            <a:graphic xmlns:a="http://schemas.openxmlformats.org/drawingml/2006/main">
+              <a:graphicData uri="http://schemas.openxmlformats.org/drawingml/2006/picture">
+                <pic:pic xmlns:pic="http://schemas.openxmlformats.org/drawingml/2006/picture">
+                  <pic:nvPicPr>
+                    <pic:cNvPr id="1" name=""/>
+                    <pic:cNvPicPr/>
+                  </pic:nvPicPr>
+                  <pic:blipFill>
+                    <a:blip r:embed="rId19" cstate="print">
+                      <a:extLst>
+                        <a:ext uri="{28A0092B-C50C-407E-A947-70E740481C1C}">
+                          <a14:useLocalDpi xmlns:a14="http://schemas.microsoft.com/office/drawing/2010/main" val="0"/>
+                        </a:ext>
+                      </a:extLst>
+                    </a:blip>
+                    <a:stretch>
+                      <a:fillRect/>
+                    </a:stretch>
+                  </pic:blipFill>
+                  <pic:spPr>
+                    <a:xfrm>
+                      <a:off x="0" y="0"/>
+                      <a:ext cx="3086735" cy="1788795"/>
+                    </a:xfrm>
+                    <a:prstGeom prst="rect">
+                      <a:avLst/>
+                    </a:prstGeom>
+                  </pic:spPr>
+                </pic:pic>
+              </a:graphicData>
+            </a:graphic>
+            <wp14:sizeRelH relativeFrom="margin">
+              <wp14:pctWidth>0</wp14:pctWidth>
+            </wp14:sizeRelH>
+            <wp14:sizeRelV relativeFrom="margin">
+              <wp14:pctHeight>0</wp14:pctHeight>
+            </wp14:sizeRelV>
+          </wp:anchor>
+        </w:drawing>
+      </w:r>
+      <w:r>
+        <w:drawing>
+          <wp:anchor distT="0" distB="0" distL="114300" distR="114300" simplePos="0" relativeHeight="251663360" behindDoc="1" locked="0" layoutInCell="1" allowOverlap="1" wp14:anchorId="2B3D12E3" wp14:editId="47AFBCF0">
+            <wp:simplePos x="0" y="0"/>
+            <wp:positionH relativeFrom="column">
+              <wp:posOffset>-327467</wp:posOffset>
+            </wp:positionH>
+            <wp:positionV relativeFrom="paragraph">
+              <wp:posOffset>761503</wp:posOffset>
+            </wp:positionV>
+            <wp:extent cx="1906905" cy="2472690"/>
+            <wp:effectExtent l="0" t="0" r="0" b="3810"/>
+            <wp:wrapTight wrapText="bothSides">
+              <wp:wrapPolygon edited="0">
+                <wp:start x="0" y="0"/>
+                <wp:lineTo x="0" y="21467"/>
+                <wp:lineTo x="21363" y="21467"/>
+                <wp:lineTo x="21363" y="0"/>
+                <wp:lineTo x="0" y="0"/>
+              </wp:wrapPolygon>
+            </wp:wrapTight>
+            <wp:docPr id="1" name="Kép 1"/>
+            <wp:cNvGraphicFramePr>
+              <a:graphicFrameLocks xmlns:a="http://schemas.openxmlformats.org/drawingml/2006/main" noChangeAspect="1"/>
+            </wp:cNvGraphicFramePr>
+            <a:graphic xmlns:a="http://schemas.openxmlformats.org/drawingml/2006/main">
+              <a:graphicData uri="http://schemas.openxmlformats.org/drawingml/2006/picture">
+                <pic:pic xmlns:pic="http://schemas.openxmlformats.org/drawingml/2006/picture">
+                  <pic:nvPicPr>
+                    <pic:cNvPr id="1" name=""/>
+                    <pic:cNvPicPr/>
+                  </pic:nvPicPr>
+                  <pic:blipFill>
+                    <a:blip r:embed="rId20">
+                      <a:extLst>
+                        <a:ext uri="{28A0092B-C50C-407E-A947-70E740481C1C}">
+                          <a14:useLocalDpi xmlns:a14="http://schemas.microsoft.com/office/drawing/2010/main" val="0"/>
+                        </a:ext>
+                      </a:extLst>
+                    </a:blip>
+                    <a:stretch>
+                      <a:fillRect/>
+                    </a:stretch>
+                  </pic:blipFill>
+                  <pic:spPr>
+                    <a:xfrm>
+                      <a:off x="0" y="0"/>
+                      <a:ext cx="1906905" cy="2472690"/>
+                    </a:xfrm>
+                    <a:prstGeom prst="rect">
+                      <a:avLst/>
+                    </a:prstGeom>
+                  </pic:spPr>
+                </pic:pic>
+              </a:graphicData>
+            </a:graphic>
+            <wp14:sizeRelH relativeFrom="margin">
+              <wp14:pctWidth>0</wp14:pctWidth>
+            </wp14:sizeRelH>
+            <wp14:sizeRelV relativeFrom="margin">
+              <wp14:pctHeight>0</wp14:pctHeight>
+            </wp14:sizeRelV>
+          </wp:anchor>
+        </w:drawing>
+      </w:r>
+      <w:r>
+        <w:t>A főoldalon ahol a termékek meg vannak jelenítve, egy i jelű gombot megnyomva a tétel leírása jelenik meg egy felugró ablakban.</w:t>
+      </w:r>
+      <w:r>
+        <w:rPr>
+          <w:noProof/>
+          <w:lang w:eastAsia="hu-HU"/>
+        </w:rPr>
+        <w:t xml:space="preserve"> </w:t>
+      </w:r>
+      <w:r>
+        <w:rPr>
+          <w:noProof/>
+          <w:lang w:eastAsia="hu-HU"/>
+        </w:rPr>
+        <w:t>A kép autómatikusan jó méretre állítódik.</w:t>
+      </w:r>
+    </w:p>
+    <w:p>
+      <w:pPr>
+        <w:rPr>
+          <w:noProof/>
+          <w:lang w:eastAsia="hu-HU"/>
+        </w:rPr>
+      </w:pPr>
+    </w:p>
+    <w:p>
+      <w:pPr>
+        <w:rPr>
+          <w:noProof/>
+          <w:lang w:eastAsia="hu-HU"/>
+        </w:rPr>
+      </w:pPr>
+    </w:p>
+    <w:p>
+      <w:pPr>
+        <w:rPr>
+          <w:noProof/>
+          <w:lang w:eastAsia="hu-HU"/>
+        </w:rPr>
+      </w:pPr>
+    </w:p>
+    <w:p>
+      <w:pPr>
+        <w:rPr>
+          <w:noProof/>
+          <w:lang w:eastAsia="hu-HU"/>
+        </w:rPr>
+      </w:pPr>
+    </w:p>
+    <w:p>
+      <w:pPr>
+        <w:rPr>
+          <w:noProof/>
+          <w:lang w:eastAsia="hu-HU"/>
+        </w:rPr>
+      </w:pPr>
+    </w:p>
+    <w:p>
+      <w:pPr>
+        <w:rPr>
+          <w:noProof/>
+          <w:lang w:eastAsia="hu-HU"/>
+        </w:rPr>
+      </w:pPr>
+    </w:p>
+    <w:p>
+      <w:pPr>
+        <w:rPr>
+          <w:noProof/>
+          <w:lang w:eastAsia="hu-HU"/>
+        </w:rPr>
+      </w:pPr>
+    </w:p>
+    <w:p>
+      <w:pPr>
+        <w:rPr>
+          <w:noProof/>
+          <w:lang w:eastAsia="hu-HU"/>
+        </w:rPr>
+      </w:pPr>
+    </w:p>
+    <w:p>
+      <w:pPr>
+        <w:rPr>
+          <w:noProof/>
+          <w:lang w:eastAsia="hu-HU"/>
+        </w:rPr>
+      </w:pPr>
+    </w:p>
+    <w:p>
+      <w:pPr>
+        <w:rPr>
+          <w:noProof/>
+          <w:lang w:eastAsia="hu-HU"/>
+        </w:rPr>
+      </w:pPr>
+    </w:p>
+    <w:p>
+      <w:pPr>
+        <w:rPr>
+          <w:noProof/>
+          <w:lang w:eastAsia="hu-HU"/>
+        </w:rPr>
+      </w:pPr>
+      <w:r>
+        <w:rPr>
+          <w:noProof/>
+          <w:lang w:eastAsia="hu-HU"/>
+        </w:rPr>
+        <w:br w:type="page"/>
+      </w:r>
+    </w:p>
+    <w:p>
+      <w:pPr>
+        <w:jc w:val="center"/>
+        <w:rPr>
+          <w:noProof/>
+          <w:lang w:eastAsia="hu-HU"/>
+        </w:rPr>
+      </w:pPr>
+      <w:r>
+        <w:rPr>
+          <w:b/>
+          <w:noProof/>
+          <w:sz w:val="36"/>
+          <w:szCs w:val="36"/>
+          <w:lang w:eastAsia="hu-HU"/>
+        </w:rPr>
+        <w:lastRenderedPageBreak/>
+        <w:t>Futár funkciók</w:t>
+      </w:r>
+    </w:p>
+    <w:p>
+      <w:pPr>
+        <w:jc w:val="center"/>
+        <w:rPr>
+          <w:noProof/>
+          <w:lang w:eastAsia="hu-HU"/>
+        </w:rPr>
+      </w:pPr>
+      <w:r>
+        <w:rPr>
+          <w:noProof/>
+          <w:lang w:eastAsia="hu-HU"/>
+        </w:rPr>
+        <mc:AlternateContent>
+          <mc:Choice Requires="wps">
+            <w:drawing>
+              <wp:anchor distT="0" distB="0" distL="114300" distR="114300" simplePos="0" relativeHeight="251669504" behindDoc="1" locked="0" layoutInCell="1" allowOverlap="1" wp14:anchorId="3845124B" wp14:editId="09C17DAB">
+                <wp:simplePos x="0" y="0"/>
+                <wp:positionH relativeFrom="column">
+                  <wp:posOffset>4045889</wp:posOffset>
+                </wp:positionH>
+                <wp:positionV relativeFrom="paragraph">
+                  <wp:posOffset>1217985</wp:posOffset>
+                </wp:positionV>
+                <wp:extent cx="349250" cy="532130"/>
+                <wp:effectExtent l="19050" t="0" r="12700" b="39370"/>
+                <wp:wrapTight wrapText="bothSides">
+                  <wp:wrapPolygon edited="0">
+                    <wp:start x="2356" y="0"/>
+                    <wp:lineTo x="-1178" y="16239"/>
+                    <wp:lineTo x="7069" y="22425"/>
+                    <wp:lineTo x="14138" y="22425"/>
+                    <wp:lineTo x="18851" y="18558"/>
+                    <wp:lineTo x="21207" y="14692"/>
+                    <wp:lineTo x="18851" y="0"/>
+                    <wp:lineTo x="2356" y="0"/>
+                  </wp:wrapPolygon>
+                </wp:wrapTight>
+                <wp:docPr id="5" name="Lefelé nyíl 5"/>
+                <wp:cNvGraphicFramePr/>
+                <a:graphic xmlns:a="http://schemas.openxmlformats.org/drawingml/2006/main">
+                  <a:graphicData uri="http://schemas.microsoft.com/office/word/2010/wordprocessingShape">
+                    <wps:wsp>
+                      <wps:cNvSpPr/>
+                      <wps:spPr>
+                        <a:xfrm>
+                          <a:off x="0" y="0"/>
+                          <a:ext cx="349250" cy="532130"/>
+                        </a:xfrm>
+                        <a:prstGeom prst="downArrow">
+                          <a:avLst/>
+                        </a:prstGeom>
+                      </wps:spPr>
+                      <wps:style>
+                        <a:lnRef idx="2">
+                          <a:schemeClr val="accent1">
+                            <a:shade val="50000"/>
+                          </a:schemeClr>
+                        </a:lnRef>
+                        <a:fillRef idx="1">
+                          <a:schemeClr val="accent1"/>
+                        </a:fillRef>
+                        <a:effectRef idx="0">
+                          <a:schemeClr val="accent1"/>
+                        </a:effectRef>
+                        <a:fontRef idx="minor">
+                          <a:schemeClr val="lt1"/>
+                        </a:fontRef>
+                      </wps:style>
+                      <wps:bodyPr rot="0" spcFirstLastPara="0" vertOverflow="overflow" horzOverflow="overflow" vert="horz" wrap="square" lIns="91440" tIns="45720" rIns="91440" bIns="45720" numCol="1" spcCol="0" rtlCol="0" fromWordArt="0" anchor="ctr" anchorCtr="0" forceAA="0" compatLnSpc="1">
+                        <a:prstTxWarp prst="textNoShape">
+                          <a:avLst/>
+                        </a:prstTxWarp>
+                        <a:noAutofit/>
+                      </wps:bodyPr>
+                    </wps:wsp>
+                  </a:graphicData>
+                </a:graphic>
+              </wp:anchor>
+            </w:drawing>
+          </mc:Choice>
+          <mc:Fallback>
+            <w:pict>
+              <v:shapetype w14:anchorId="76AAF0E6" id="_x0000_t67" coordsize="21600,21600" o:spt="67" adj="16200,5400" path="m0@0l@1@0@1,0@2,0@2@0,21600@0,10800,21600xe">
+                <v:stroke joinstyle="miter"/>
+                <v:formulas>
+                  <v:f eqn="val #0"/>
+                  <v:f eqn="val #1"/>
+                  <v:f eqn="sum height 0 #1"/>
+                  <v:f eqn="sum 10800 0 #1"/>
+                  <v:f eqn="sum width 0 #0"/>
+                  <v:f eqn="prod @4 @3 10800"/>
+                  <v:f eqn="sum width 0 @5"/>
+                </v:formulas>
+                <v:path o:connecttype="custom" o:connectlocs="10800,0;0,@0;10800,21600;21600,@0" o:connectangles="270,180,90,0" textboxrect="@1,0,@2,@6"/>
+                <v:handles>
+                  <v:h position="#1,#0" xrange="0,10800" yrange="0,21600"/>
+                </v:handles>
+              </v:shapetype>
+              <v:shape id="Lefelé nyíl 5" o:spid="_x0000_s1026" type="#_x0000_t67" style="position:absolute;margin-left:318.55pt;margin-top:95.9pt;width:27.5pt;height:41.9pt;z-index:-251646976;visibility:visible;mso-wrap-style:square;mso-wrap-distance-left:9pt;mso-wrap-distance-top:0;mso-wrap-distance-right:9pt;mso-wrap-distance-bottom:0;mso-position-horizontal:absolute;mso-position-horizontal-relative:text;mso-position-vertical:absolute;mso-position-vertical-relative:text;v-text-anchor:middle" o:gfxdata="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" adj="14512" fillcolor="#4472c4 [3204]" strokecolor="#1f3763 [1604]" strokeweight="1pt">
+                <w10:wrap type="tight"/>
+              </v:shape>
+            </w:pict>
+          </mc:Fallback>
+        </mc:AlternateContent>
+      </w:r>
+      <w:r>
+        <w:drawing>
+          <wp:anchor distT="0" distB="0" distL="114300" distR="114300" simplePos="0" relativeHeight="251668480" behindDoc="1" locked="0" layoutInCell="1" allowOverlap="1" wp14:anchorId="202D02B5" wp14:editId="24049C62">
+            <wp:simplePos x="0" y="0"/>
+            <wp:positionH relativeFrom="margin">
+              <wp:posOffset>413357</wp:posOffset>
+            </wp:positionH>
+            <wp:positionV relativeFrom="paragraph">
+              <wp:posOffset>494665</wp:posOffset>
+            </wp:positionV>
+            <wp:extent cx="5760720" cy="790575"/>
+            <wp:effectExtent l="0" t="0" r="0" b="9525"/>
+            <wp:wrapTight wrapText="bothSides">
+              <wp:wrapPolygon edited="0">
+                <wp:start x="0" y="0"/>
+                <wp:lineTo x="0" y="21340"/>
+                <wp:lineTo x="21500" y="21340"/>
+                <wp:lineTo x="21500" y="0"/>
+                <wp:lineTo x="0" y="0"/>
+              </wp:wrapPolygon>
+            </wp:wrapTight>
+            <wp:docPr id="4" name="Kép 4"/>
+            <wp:cNvGraphicFramePr>
+              <a:graphicFrameLocks xmlns:a="http://schemas.openxmlformats.org/drawingml/2006/main" noChangeAspect="1"/>
+            </wp:cNvGraphicFramePr>
+            <a:graphic xmlns:a="http://schemas.openxmlformats.org/drawingml/2006/main">
+              <a:graphicData uri="http://schemas.openxmlformats.org/drawingml/2006/picture">
+                <pic:pic xmlns:pic="http://schemas.openxmlformats.org/drawingml/2006/picture">
+                  <pic:nvPicPr>
+                    <pic:cNvPr id="1" name=""/>
+                    <pic:cNvPicPr/>
+                  </pic:nvPicPr>
+                  <pic:blipFill>
+                    <a:blip r:embed="rId21">
+                      <a:extLst>
+                        <a:ext uri="{28A0092B-C50C-407E-A947-70E740481C1C}">
+                          <a14:useLocalDpi xmlns:a14="http://schemas.microsoft.com/office/drawing/2010/main" val="0"/>
+                        </a:ext>
+                      </a:extLst>
+                    </a:blip>
+                    <a:stretch>
+                      <a:fillRect/>
+                    </a:stretch>
+                  </pic:blipFill>
+                  <pic:spPr>
+                    <a:xfrm>
+                      <a:off x="0" y="0"/>
+                      <a:ext cx="5760720" cy="790575"/>
+                    </a:xfrm>
+                    <a:prstGeom prst="rect">
+                      <a:avLst/>
+                    </a:prstGeom>
+                  </pic:spPr>
+                </pic:pic>
+              </a:graphicData>
+            </a:graphic>
+          </wp:anchor>
+        </w:drawing>
+      </w:r>
+      <w:r>
+        <w:rPr>
+          <w:noProof/>
+          <w:lang w:eastAsia="hu-HU"/>
+        </w:rPr>
+        <w:br/>
+      </w:r>
+      <w:r>
+        <w:rPr>
+          <w:noProof/>
+          <w:lang w:eastAsia="hu-HU"/>
+        </w:rPr>
+        <w:t>Futárként bejelentkezve a kosár használata nem engedélyezett, csak az ételeket tudjuk kilistázni.</w:t>
+      </w:r>
+      <w:r>
+        <w:rPr>
+          <w:noProof/>
+          <w:lang w:eastAsia="hu-HU"/>
+        </w:rPr>
+        <w:br/>
+        <w:t>Innen át tudunk lépni a futárhoz tartozó rendelés kiszállítás oldalra.</w:t>
+      </w:r>
+    </w:p>
+    <w:p>
+      <w:pPr>
+        <w:rPr>
+          <w:noProof/>
+          <w:lang w:eastAsia="hu-HU"/>
+        </w:rPr>
+      </w:pPr>
+    </w:p>
+    <w:p>
+      <w:pPr>
+        <w:rPr>
+          <w:noProof/>
+          <w:lang w:eastAsia="hu-HU"/>
+        </w:rPr>
+      </w:pPr>
+      <w:r>
+        <w:drawing>
+          <wp:anchor distT="0" distB="0" distL="114300" distR="114300" simplePos="0" relativeHeight="251667456" behindDoc="1" locked="0" layoutInCell="1" allowOverlap="1" wp14:anchorId="6C383159" wp14:editId="34BA441C">
+            <wp:simplePos x="0" y="0"/>
+            <wp:positionH relativeFrom="margin">
+              <wp:posOffset>2118857</wp:posOffset>
+            </wp:positionH>
+            <wp:positionV relativeFrom="paragraph">
+              <wp:posOffset>10546</wp:posOffset>
+            </wp:positionV>
+            <wp:extent cx="3967480" cy="1917700"/>
+            <wp:effectExtent l="0" t="0" r="0" b="6350"/>
+            <wp:wrapTight wrapText="bothSides">
+              <wp:wrapPolygon edited="0">
+                <wp:start x="0" y="0"/>
+                <wp:lineTo x="0" y="21457"/>
+                <wp:lineTo x="21469" y="21457"/>
+                <wp:lineTo x="21469" y="0"/>
+                <wp:lineTo x="0" y="0"/>
+              </wp:wrapPolygon>
+            </wp:wrapTight>
+            <wp:docPr id="6" name="Kép 6"/>
+            <wp:cNvGraphicFramePr>
+              <a:graphicFrameLocks xmlns:a="http://schemas.openxmlformats.org/drawingml/2006/main" noChangeAspect="1"/>
+            </wp:cNvGraphicFramePr>
+            <a:graphic xmlns:a="http://schemas.openxmlformats.org/drawingml/2006/main">
+              <a:graphicData uri="http://schemas.openxmlformats.org/drawingml/2006/picture">
+                <pic:pic xmlns:pic="http://schemas.openxmlformats.org/drawingml/2006/picture">
+                  <pic:nvPicPr>
+                    <pic:cNvPr id="1" name=""/>
+                    <pic:cNvPicPr/>
+                  </pic:nvPicPr>
+                  <pic:blipFill>
+                    <a:blip r:embed="rId22" cstate="print">
+                      <a:extLst>
+                        <a:ext uri="{28A0092B-C50C-407E-A947-70E740481C1C}">
+                          <a14:useLocalDpi xmlns:a14="http://schemas.microsoft.com/office/drawing/2010/main" val="0"/>
+                        </a:ext>
+                      </a:extLst>
+                    </a:blip>
+                    <a:stretch>
+                      <a:fillRect/>
+                    </a:stretch>
+                  </pic:blipFill>
+                  <pic:spPr>
+                    <a:xfrm>
+                      <a:off x="0" y="0"/>
+                      <a:ext cx="3967480" cy="1917700"/>
+                    </a:xfrm>
+                    <a:prstGeom prst="rect">
+                      <a:avLst/>
+                    </a:prstGeom>
+                  </pic:spPr>
+                </pic:pic>
+              </a:graphicData>
+            </a:graphic>
+            <wp14:sizeRelH relativeFrom="margin">
+              <wp14:pctWidth>0</wp14:pctWidth>
+            </wp14:sizeRelH>
+            <wp14:sizeRelV relativeFrom="margin">
+              <wp14:pctHeight>0</wp14:pctHeight>
+            </wp14:sizeRelV>
+          </wp:anchor>
+        </w:drawing>
+      </w:r>
+      <w:r>
+        <w:rPr>
+          <w:noProof/>
+          <w:lang w:eastAsia="hu-HU"/>
+        </w:rPr>
+        <w:t>Ezen az oldalon jelennek meg a még futár nélküli rendelések.</w:t>
+      </w:r>
+      <w:r>
+        <w:rPr>
+          <w:noProof/>
+          <w:lang w:eastAsia="hu-HU"/>
+        </w:rPr>
+        <w:br/>
+        <w:t>Egymás mögött végtelensok kártya lehet, simán húzással</w:t>
+      </w:r>
+      <w:r>
+        <w:rPr>
+          <w:noProof/>
+          <w:lang w:eastAsia="hu-HU"/>
+        </w:rPr>
+        <w:br/>
+        <w:t>(balra elvet, jobbra elfogad)</w:t>
+      </w:r>
+      <w:r>
+        <w:rPr>
+          <w:noProof/>
+          <w:lang w:eastAsia="hu-HU"/>
+        </w:rPr>
+        <w:br/>
+        <w:t>vagy a X és a pipa gombokkal lehet választani.</w:t>
+      </w:r>
+      <w:r>
+        <w:rPr>
+          <w:noProof/>
+          <w:lang w:eastAsia="hu-HU"/>
+        </w:rPr>
+        <w:br/>
+        <w:t>Az elvet opció kiveszi a jelenlegi listából és nem fogja feldobni mégegyszer az oldal újratöltéséig.</w:t>
+      </w:r>
+      <w:r>
+        <w:rPr>
+          <w:noProof/>
+          <w:lang w:eastAsia="hu-HU"/>
+        </w:rPr>
+        <w:br/>
+      </w:r>
+    </w:p>
+    <w:p>
+      <w:pPr>
+        <w:rPr>
+          <w:noProof/>
+          <w:lang w:eastAsia="hu-HU"/>
+        </w:rPr>
+      </w:pPr>
+      <w:r>
+        <w:rPr>
+          <w:noProof/>
+          <w:lang w:eastAsia="hu-HU"/>
+        </w:rPr>
+        <w:drawing>
+          <wp:anchor distT="0" distB="0" distL="114300" distR="114300" simplePos="0" relativeHeight="251672576" behindDoc="1" locked="0" layoutInCell="1" allowOverlap="1" wp14:anchorId="75D653F3" wp14:editId="166220E5">
+            <wp:simplePos x="0" y="0"/>
+            <wp:positionH relativeFrom="column">
+              <wp:posOffset>2811256</wp:posOffset>
+            </wp:positionH>
+            <wp:positionV relativeFrom="paragraph">
+              <wp:posOffset>1891914</wp:posOffset>
+            </wp:positionV>
+            <wp:extent cx="3550285" cy="1701165"/>
+            <wp:effectExtent l="0" t="0" r="0" b="0"/>
+            <wp:wrapTight wrapText="bothSides">
+              <wp:wrapPolygon edited="0">
+                <wp:start x="0" y="0"/>
+                <wp:lineTo x="0" y="21286"/>
+                <wp:lineTo x="21442" y="21286"/>
+                <wp:lineTo x="21442" y="0"/>
+                <wp:lineTo x="0" y="0"/>
+              </wp:wrapPolygon>
+            </wp:wrapTight>
+            <wp:docPr id="9" name="Kép 9"/>
+            <wp:cNvGraphicFramePr>
+              <a:graphicFrameLocks xmlns:a="http://schemas.openxmlformats.org/drawingml/2006/main" noChangeAspect="1"/>
+            </wp:cNvGraphicFramePr>
+            <a:graphic xmlns:a="http://schemas.openxmlformats.org/drawingml/2006/main">
+              <a:graphicData uri="http://schemas.openxmlformats.org/drawingml/2006/picture">
+                <pic:pic xmlns:pic="http://schemas.openxmlformats.org/drawingml/2006/picture">
+                  <pic:nvPicPr>
+                    <pic:cNvPr id="1" name=""/>
+                    <pic:cNvPicPr/>
+                  </pic:nvPicPr>
+                  <pic:blipFill>
+                    <a:blip r:embed="rId23" cstate="print">
+                      <a:extLst>
+                        <a:ext uri="{28A0092B-C50C-407E-A947-70E740481C1C}">
+                          <a14:useLocalDpi xmlns:a14="http://schemas.microsoft.com/office/drawing/2010/main" val="0"/>
+                        </a:ext>
+                      </a:extLst>
+                    </a:blip>
+                    <a:stretch>
+                      <a:fillRect/>
+                    </a:stretch>
+                  </pic:blipFill>
+                  <pic:spPr>
+                    <a:xfrm>
+                      <a:off x="0" y="0"/>
+                      <a:ext cx="3550285" cy="1701165"/>
+                    </a:xfrm>
+                    <a:prstGeom prst="rect">
+                      <a:avLst/>
+                    </a:prstGeom>
+                  </pic:spPr>
+                </pic:pic>
+              </a:graphicData>
+            </a:graphic>
+            <wp14:sizeRelH relativeFrom="margin">
+              <wp14:pctWidth>0</wp14:pctWidth>
+            </wp14:sizeRelH>
+            <wp14:sizeRelV relativeFrom="margin">
+              <wp14:pctHeight>0</wp14:pctHeight>
+            </wp14:sizeRelV>
+          </wp:anchor>
+        </w:drawing>
+      </w:r>
+      <w:r>
+        <w:rPr>
+          <w:noProof/>
+          <w:lang w:eastAsia="hu-HU"/>
+        </w:rPr>
+        <w:drawing>
+          <wp:anchor distT="0" distB="0" distL="114300" distR="114300" simplePos="0" relativeHeight="251671552" behindDoc="1" locked="0" layoutInCell="1" allowOverlap="1" wp14:anchorId="2D717C61" wp14:editId="75F36F0B">
+            <wp:simplePos x="0" y="0"/>
+            <wp:positionH relativeFrom="column">
+              <wp:posOffset>4236196</wp:posOffset>
+            </wp:positionH>
+            <wp:positionV relativeFrom="paragraph">
+              <wp:posOffset>7399</wp:posOffset>
+            </wp:positionV>
+            <wp:extent cx="1319530" cy="1758315"/>
+            <wp:effectExtent l="0" t="0" r="0" b="0"/>
+            <wp:wrapTight wrapText="bothSides">
+              <wp:wrapPolygon edited="0">
+                <wp:start x="0" y="0"/>
+                <wp:lineTo x="0" y="21296"/>
+                <wp:lineTo x="21205" y="21296"/>
+                <wp:lineTo x="21205" y="0"/>
+                <wp:lineTo x="0" y="0"/>
+              </wp:wrapPolygon>
+            </wp:wrapTight>
+            <wp:docPr id="8" name="Kép 8"/>
+            <wp:cNvGraphicFramePr>
+              <a:graphicFrameLocks xmlns:a="http://schemas.openxmlformats.org/drawingml/2006/main" noChangeAspect="1"/>
+            </wp:cNvGraphicFramePr>
+            <a:graphic xmlns:a="http://schemas.openxmlformats.org/drawingml/2006/main">
+              <a:graphicData uri="http://schemas.openxmlformats.org/drawingml/2006/picture">
+                <pic:pic xmlns:pic="http://schemas.openxmlformats.org/drawingml/2006/picture">
+                  <pic:nvPicPr>
+                    <pic:cNvPr id="1" name=""/>
+                    <pic:cNvPicPr/>
+                  </pic:nvPicPr>
+                  <pic:blipFill>
+                    <a:blip r:embed="rId24" cstate="print">
+                      <a:extLst>
+                        <a:ext uri="{28A0092B-C50C-407E-A947-70E740481C1C}">
+                          <a14:useLocalDpi xmlns:a14="http://schemas.microsoft.com/office/drawing/2010/main" val="0"/>
+                        </a:ext>
+                      </a:extLst>
+                    </a:blip>
+                    <a:stretch>
+                      <a:fillRect/>
+                    </a:stretch>
+                  </pic:blipFill>
+                  <pic:spPr>
+                    <a:xfrm>
+                      <a:off x="0" y="0"/>
+                      <a:ext cx="1319530" cy="1758315"/>
+                    </a:xfrm>
+                    <a:prstGeom prst="rect">
+                      <a:avLst/>
+                    </a:prstGeom>
+                  </pic:spPr>
+                </pic:pic>
+              </a:graphicData>
+            </a:graphic>
+            <wp14:sizeRelH relativeFrom="margin">
+              <wp14:pctWidth>0</wp14:pctWidth>
+            </wp14:sizeRelH>
+            <wp14:sizeRelV relativeFrom="margin">
+              <wp14:pctHeight>0</wp14:pctHeight>
+            </wp14:sizeRelV>
+          </wp:anchor>
+        </w:drawing>
+      </w:r>
+      <w:r>
+        <w:rPr>
+          <w:noProof/>
+          <w:lang w:eastAsia="hu-HU"/>
+        </w:rPr>
+        <w:t xml:space="preserve">Ha egy felhasználó több helyről is rendelt, akkor összesítve jelenik meg a kártyák között. </w:t>
+      </w:r>
+      <w:r>
+        <w:rPr>
+          <w:noProof/>
+          <w:lang w:eastAsia="hu-HU"/>
+        </w:rPr>
+        <w:br/>
+      </w:r>
+      <w:r>
+        <w:rPr>
+          <w:noProof/>
+          <w:lang w:eastAsia="hu-HU"/>
+        </w:rPr>
+        <w:br/>
+      </w:r>
+      <w:r>
+        <w:rPr>
+          <w:noProof/>
+          <w:lang w:eastAsia="hu-HU"/>
+        </w:rPr>
+        <w:br/>
+      </w:r>
+      <w:r>
+        <w:rPr>
+          <w:noProof/>
+          <w:lang w:eastAsia="hu-HU"/>
+        </w:rPr>
+        <w:br/>
+      </w:r>
+      <w:r>
+        <w:rPr>
+          <w:noProof/>
+          <w:lang w:eastAsia="hu-HU"/>
+        </w:rPr>
+        <w:br/>
+      </w:r>
+      <w:r>
+        <w:rPr>
+          <w:noProof/>
+          <w:lang w:eastAsia="hu-HU"/>
+        </w:rPr>
+        <w:br/>
+      </w:r>
+      <w:r>
+        <w:rPr>
+          <w:noProof/>
+          <w:lang w:eastAsia="hu-HU"/>
+        </w:rPr>
+        <w:br/>
+      </w:r>
+      <w:r>
+        <w:rPr>
+          <w:noProof/>
+          <w:lang w:eastAsia="hu-HU"/>
+        </w:rPr>
+        <w:br/>
+      </w:r>
+      <w:r>
+        <w:rPr>
+          <w:noProof/>
+          <w:lang w:eastAsia="hu-HU"/>
+        </w:rPr>
+        <w:br/>
+      </w:r>
+      <w:r>
+        <w:rPr>
+          <w:noProof/>
+          <w:lang w:eastAsia="hu-HU"/>
+        </w:rPr>
+        <w:br/>
+      </w:r>
+      <w:r>
+        <w:rPr>
+          <w:noProof/>
+          <w:lang w:eastAsia="hu-HU"/>
+        </w:rPr>
+        <w:t>Ha egy összesített rendelést fogad el a futár, akkor téglásan egymás mellett, majd egymás alatt jelennek meg a rendeléshez tartozó kiszílláítások.</w:t>
+      </w:r>
+      <w:r>
+        <w:rPr>
+          <w:noProof/>
+          <w:lang w:eastAsia="hu-HU"/>
+        </w:rPr>
+        <w:br/>
+      </w:r>
+      <w:r>
+        <w:rPr>
+          <w:noProof/>
+          <w:lang w:eastAsia="hu-HU"/>
+        </w:rPr>
+        <w:br/>
+        <w:t>Ha csak egy helyről érkezett rendelés, akkor csak középen lesz 1 kártya megjelenítve.</w:t>
+      </w:r>
+    </w:p>
+    <w:p>
+      <w:r>
+        <w:br/>
+        <w:t xml:space="preserve">A futár bármikor képes a rendelést befejezni vagy lemondani. Ha lemondja, akkor a rendelés visszakerül a </w:t>
+      </w:r>
+      <w:proofErr w:type="spellStart"/>
+      <w:r>
+        <w:t>pool-ba</w:t>
+      </w:r>
+      <w:proofErr w:type="spellEnd"/>
+      <w:r>
+        <w:t xml:space="preserve"> és </w:t>
+      </w:r>
+      <w:bookmarkStart w:id="0" w:name="_GoBack"/>
+      <w:bookmarkEnd w:id="0"/>
+      <w:r>
+        <w:t>más futár elfogadhatja.</w:t>
+      </w:r>
+    </w:p>
+    <w:p>
+      <w:r>
+        <w:br w:type="page"/>
+      </w:r>
+    </w:p>
+    <w:p/>
+    <w:p>
+      <w:pPr>
+        <w:jc w:val="center"/>
+        <w:rPr>
+          <w:b/>
+          <w:sz w:val="36"/>
+          <w:szCs w:val="36"/>
+        </w:rPr>
+      </w:pPr>
+      <w:proofErr w:type="spellStart"/>
+      <w:r>
+        <w:rPr>
+          <w:b/>
+          <w:sz w:val="36"/>
+          <w:szCs w:val="36"/>
+        </w:rPr>
+        <w:t>Push</w:t>
+      </w:r>
+      <w:proofErr w:type="spellEnd"/>
+      <w:r>
+        <w:rPr>
+          <w:b/>
+          <w:sz w:val="36"/>
+          <w:szCs w:val="36"/>
+        </w:rPr>
+        <w:t xml:space="preserve"> értesítés</w:t>
+      </w:r>
+    </w:p>
+    <w:p>
+      <w:r>
+        <w:drawing>
+          <wp:anchor distT="0" distB="0" distL="114300" distR="114300" simplePos="0" relativeHeight="251670528" behindDoc="1" locked="0" layoutInCell="1" allowOverlap="1" wp14:anchorId="117BE888" wp14:editId="30836735">
+            <wp:simplePos x="0" y="0"/>
+            <wp:positionH relativeFrom="column">
+              <wp:posOffset>2669871</wp:posOffset>
+            </wp:positionH>
+            <wp:positionV relativeFrom="paragraph">
+              <wp:posOffset>285833</wp:posOffset>
+            </wp:positionV>
+            <wp:extent cx="3867690" cy="533474"/>
+            <wp:effectExtent l="0" t="0" r="0" b="0"/>
+            <wp:wrapTight wrapText="bothSides">
+              <wp:wrapPolygon edited="0">
+                <wp:start x="0" y="0"/>
+                <wp:lineTo x="0" y="20829"/>
+                <wp:lineTo x="21494" y="20829"/>
+                <wp:lineTo x="21494" y="0"/>
+                <wp:lineTo x="0" y="0"/>
+              </wp:wrapPolygon>
+            </wp:wrapTight>
+            <wp:docPr id="7" name="Kép 7"/>
+            <wp:cNvGraphicFramePr>
+              <a:graphicFrameLocks xmlns:a="http://schemas.openxmlformats.org/drawingml/2006/main" noChangeAspect="1"/>
+            </wp:cNvGraphicFramePr>
+            <a:graphic xmlns:a="http://schemas.openxmlformats.org/drawingml/2006/main">
+              <a:graphicData uri="http://schemas.openxmlformats.org/drawingml/2006/picture">
+                <pic:pic xmlns:pic="http://schemas.openxmlformats.org/drawingml/2006/picture">
+                  <pic:nvPicPr>
+                    <pic:cNvPr id="1" name=""/>
+                    <pic:cNvPicPr/>
+                  </pic:nvPicPr>
+                  <pic:blipFill>
+                    <a:blip r:embed="rId25">
+                      <a:extLst>
+                        <a:ext uri="{28A0092B-C50C-407E-A947-70E740481C1C}">
+                          <a14:useLocalDpi xmlns:a14="http://schemas.microsoft.com/office/drawing/2010/main" val="0"/>
+                        </a:ext>
+                      </a:extLst>
+                    </a:blip>
+                    <a:stretch>
+                      <a:fillRect/>
+                    </a:stretch>
+                  </pic:blipFill>
+                  <pic:spPr>
+                    <a:xfrm>
+                      <a:off x="0" y="0"/>
+                      <a:ext cx="3867690" cy="533474"/>
+                    </a:xfrm>
+                    <a:prstGeom prst="rect">
+                      <a:avLst/>
+                    </a:prstGeom>
+                  </pic:spPr>
+                </pic:pic>
+              </a:graphicData>
+            </a:graphic>
+          </wp:anchor>
+        </w:drawing>
+      </w:r>
+      <w:r>
+        <w:t>A futár bármikor fel és leiratkozhat az új rendelésekről.</w:t>
+      </w:r>
+      <w:r>
+        <w:br/>
+        <w:t xml:space="preserve">Ha egy új rendelés érkezik be a szerverre, </w:t>
+      </w:r>
+      <w:r>
+        <w:t xml:space="preserve">a futár kap a telefonján/számítógépén egy </w:t>
+      </w:r>
+      <w:proofErr w:type="spellStart"/>
+      <w:r>
+        <w:t>push</w:t>
+      </w:r>
+      <w:proofErr w:type="spellEnd"/>
+      <w:r>
+        <w:t xml:space="preserve"> értesítést, arra kattintva a kártyák közt feldobja azt és el is fogadhatja, ha akarja.</w:t>
+      </w:r>
+    </w:p>
+    <w:p>
+      <w:r>
+        <w:t>Ezekről az értesítésekről egy gombnyomással le is tud iratkozni.</w:t>
+      </w:r>
+    </w:p>
     <w:sectPr>
       <w:pgSz w:w="11906" w:h="16838"/>
       <w:pgMar w:top="1417" w:right="1417" w:bottom="1417" w:left="1417" w:header="708" w:footer="708" w:gutter="0"/>
@@ -1042,7 +2195,7 @@
 </file>
 
 <file path=word/styles.xml><?xml version="1.0" encoding="utf-8"?>
-<w:styles xmlns:mc="http://schemas.openxmlformats.org/markup-compatibility/2006" xmlns:r="http://schemas.openxmlformats.org/officeDocument/2006/relationships" xmlns:w="http://schemas.openxmlformats.org/wordprocessingml/2006/main" xmlns:w14="http://schemas.microsoft.com/office/word/2010/wordml" xmlns:w15="http://schemas.microsoft.com/office/word/2012/wordml" xmlns:w16cex="http://schemas.microsoft.com/office/word/2018/wordml/cex" xmlns:w16cid="http://schemas.microsoft.com/office/word/2016/wordml/cid" xmlns:w16="http://schemas.microsoft.com/office/word/2018/wordml" xmlns:w16sdtdh="http://schemas.microsoft.com/office/word/2020/wordml/sdtdatahash" xmlns:w16se="http://schemas.microsoft.com/office/word/2015/wordml/symex" mc:Ignorable="w14 w15 w16se w16cid w16 w16cex w16sdtdh">
+<w:styles xmlns:mc="http://schemas.openxmlformats.org/markup-compatibility/2006" xmlns:r="http://schemas.openxmlformats.org/officeDocument/2006/relationships" xmlns:w="http://schemas.openxmlformats.org/wordprocessingml/2006/main" xmlns:w14="http://schemas.microsoft.com/office/word/2010/wordml" xmlns:w15="http://schemas.microsoft.com/office/word/2012/wordml" xmlns:w16se="http://schemas.microsoft.com/office/word/2015/wordml/symex" mc:Ignorable="w14 w15 w16se">
   <w:docDefaults>
     <w:rPrDefault>
       <w:rPr>
@@ -1060,7 +2213,7 @@
       </w:pPr>
     </w:pPrDefault>
   </w:docDefaults>
-  <w:latentStyles w:defLockedState="0" w:defUIPriority="99" w:defSemiHidden="0" w:defUnhideWhenUsed="0" w:defQFormat="0" w:count="376">
+  <w:latentStyles w:defLockedState="0" w:defUIPriority="99" w:defSemiHidden="0" w:defUnhideWhenUsed="0" w:defQFormat="0" w:count="371">
     <w:lsdException w:name="Normal" w:uiPriority="0" w:qFormat="1"/>
     <w:lsdException w:name="heading 1" w:uiPriority="9" w:qFormat="1"/>
     <w:lsdException w:name="heading 2" w:semiHidden="1" w:uiPriority="9" w:unhideWhenUsed="1" w:qFormat="1"/>
@@ -1432,11 +2585,6 @@
     <w:lsdException w:name="List Table 5 Dark Accent 6" w:uiPriority="50"/>
     <w:lsdException w:name="List Table 6 Colorful Accent 6" w:uiPriority="51"/>
     <w:lsdException w:name="List Table 7 Colorful Accent 6" w:uiPriority="52"/>
-    <w:lsdException w:name="Mention" w:semiHidden="1" w:unhideWhenUsed="1"/>
-    <w:lsdException w:name="Smart Hyperlink" w:semiHidden="1" w:unhideWhenUsed="1"/>
-    <w:lsdException w:name="Hashtag" w:semiHidden="1" w:unhideWhenUsed="1"/>
-    <w:lsdException w:name="Unresolved Mention" w:semiHidden="1" w:unhideWhenUsed="1"/>
-    <w:lsdException w:name="Smart Link" w:semiHidden="1" w:unhideWhenUsed="1"/>
   </w:latentStyles>
   <w:style w:type="paragraph" w:default="1" w:styleId="Norml">
     <w:name w:val="Normal"/>
@@ -1857,23 +3005,6 @@
 </file>
 
 <file path=customXml/item1.xml><?xml version="1.0" encoding="utf-8"?>
-<p:properties xmlns:p="http://schemas.microsoft.com/office/2006/metadata/properties" xmlns:xsi="http://www.w3.org/2001/XMLSchema-instance" xmlns:pc="http://schemas.microsoft.com/office/infopath/2007/PartnerControls">
-  <documentManagement>
-    <_activity xmlns="45f6b562-f65b-4fb3-8c41-165477a4fa6b" xsi:nil="true"/>
-  </documentManagement>
-</p:properties>
-</file>
-
-<file path=customXml/item2.xml><?xml version="1.0" encoding="utf-8"?>
-<?mso-contentType ?>
-<FormTemplates xmlns="http://schemas.microsoft.com/sharepoint/v3/contenttype/forms">
-  <Display>DocumentLibraryForm</Display>
-  <Edit>DocumentLibraryForm</Edit>
-  <New>DocumentLibraryForm</New>
-</FormTemplates>
-</file>
-
-<file path=customXml/item3.xml><?xml version="1.0" encoding="utf-8"?>
 <ct:contentTypeSchema xmlns:ct="http://schemas.microsoft.com/office/2006/metadata/contentType" xmlns:ma="http://schemas.microsoft.com/office/2006/metadata/properties/metaAttributes" ct:_="" ma:_="" ma:contentTypeName="Dokumentum" ma:contentTypeID="0x010100BD94E3418817B94A88B11CFE80A82C60" ma:contentTypeVersion="10" ma:contentTypeDescription="Új dokumentum létrehozása." ma:contentTypeScope="" ma:versionID="ea2bd0c43a63048c856acf9d10fae6b3">
   <xsd:schema xmlns:xsd="http://www.w3.org/2001/XMLSchema" xmlns:xs="http://www.w3.org/2001/XMLSchema" xmlns:p="http://schemas.microsoft.com/office/2006/metadata/properties" xmlns:ns3="02f741b4-dcd2-488c-933e-dd76b671fca5" xmlns:ns4="45f6b562-f65b-4fb3-8c41-165477a4fa6b" targetNamespace="http://schemas.microsoft.com/office/2006/metadata/properties" ma:root="true" ma:fieldsID="2d39db0d378468eb682ce8d6e237b0a4" ns3:_="" ns4:_="">
     <xsd:import namespace="02f741b4-dcd2-488c-933e-dd76b671fca5"/>
@@ -2076,32 +3207,28 @@
 </ct:contentTypeSchema>
 </file>
 
-<file path=customXml/itemProps1.xml><?xml version="1.0" encoding="utf-8"?>
-<ds:datastoreItem xmlns:ds="http://schemas.openxmlformats.org/officeDocument/2006/customXml" ds:itemID="{51990A55-B344-4A0E-9207-4A994EBCAB8B}">
-  <ds:schemaRefs>
-    <ds:schemaRef ds:uri="http://schemas.microsoft.com/office/2006/documentManagement/types"/>
-    <ds:schemaRef ds:uri="http://purl.org/dc/elements/1.1/"/>
-    <ds:schemaRef ds:uri="http://www.w3.org/XML/1998/namespace"/>
-    <ds:schemaRef ds:uri="http://purl.org/dc/terms/"/>
-    <ds:schemaRef ds:uri="45f6b562-f65b-4fb3-8c41-165477a4fa6b"/>
-    <ds:schemaRef ds:uri="02f741b4-dcd2-488c-933e-dd76b671fca5"/>
-    <ds:schemaRef ds:uri="http://purl.org/dc/dcmitype/"/>
-    <ds:schemaRef ds:uri="http://schemas.microsoft.com/office/infopath/2007/PartnerControls"/>
-    <ds:schemaRef ds:uri="http://schemas.openxmlformats.org/package/2006/metadata/core-properties"/>
-    <ds:schemaRef ds:uri="http://schemas.microsoft.com/office/2006/metadata/properties"/>
-  </ds:schemaRefs>
-</ds:datastoreItem>
+<file path=customXml/item2.xml><?xml version="1.0" encoding="utf-8"?>
+<?mso-contentType ?>
+<FormTemplates xmlns="http://schemas.microsoft.com/sharepoint/v3/contenttype/forms">
+  <Display>DocumentLibraryForm</Display>
+  <Edit>DocumentLibraryForm</Edit>
+  <New>DocumentLibraryForm</New>
+</FormTemplates>
 </file>
 
-<file path=customXml/itemProps2.xml><?xml version="1.0" encoding="utf-8"?>
-<ds:datastoreItem xmlns:ds="http://schemas.openxmlformats.org/officeDocument/2006/customXml" ds:itemID="{536CEA64-CF05-4624-8E8D-61992F7020C8}">
-  <ds:schemaRefs>
-    <ds:schemaRef ds:uri="http://schemas.microsoft.com/sharepoint/v3/contenttype/forms"/>
-  </ds:schemaRefs>
-</ds:datastoreItem>
+<file path=customXml/item3.xml><?xml version="1.0" encoding="utf-8"?>
+<p:properties xmlns:p="http://schemas.microsoft.com/office/2006/metadata/properties" xmlns:xsi="http://www.w3.org/2001/XMLSchema-instance" xmlns:pc="http://schemas.microsoft.com/office/infopath/2007/PartnerControls">
+  <documentManagement>
+    <_activity xmlns="45f6b562-f65b-4fb3-8c41-165477a4fa6b" xsi:nil="true"/>
+  </documentManagement>
+</p:properties>
 </file>
 
-<file path=customXml/itemProps3.xml><?xml version="1.0" encoding="utf-8"?>
+<file path=customXml/item4.xml><?xml version="1.0" encoding="utf-8"?>
+<b:Sources xmlns:b="http://schemas.openxmlformats.org/officeDocument/2006/bibliography" xmlns="http://schemas.openxmlformats.org/officeDocument/2006/bibliography" SelectedStyle="\APASixthEditionOfficeOnline.xsl" StyleName="APA" Version="6"/>
+</file>
+
+<file path=customXml/itemProps1.xml><?xml version="1.0" encoding="utf-8"?>
 <ds:datastoreItem xmlns:ds="http://schemas.openxmlformats.org/officeDocument/2006/customXml" ds:itemID="{436A054D-6FFB-415B-8BB4-357BCDE60B69}">
   <ds:schemaRefs>
     <ds:schemaRef ds:uri="http://schemas.microsoft.com/office/2006/metadata/contentType"/>
@@ -2118,4 +3245,30 @@
     <ds:schemaRef ds:uri="http://schemas.microsoft.com/internal/obd"/>
   </ds:schemaRefs>
 </ds:datastoreItem>
+</file>
+
+<file path=customXml/itemProps2.xml><?xml version="1.0" encoding="utf-8"?>
+<ds:datastoreItem xmlns:ds="http://schemas.openxmlformats.org/officeDocument/2006/customXml" ds:itemID="{536CEA64-CF05-4624-8E8D-61992F7020C8}">
+  <ds:schemaRefs>
+    <ds:schemaRef ds:uri="http://schemas.microsoft.com/sharepoint/v3/contenttype/forms"/>
+  </ds:schemaRefs>
+</ds:datastoreItem>
+</file>
+
+<file path=customXml/itemProps3.xml><?xml version="1.0" encoding="utf-8"?>
+<ds:datastoreItem xmlns:ds="http://schemas.openxmlformats.org/officeDocument/2006/customXml" ds:itemID="{51990A55-B344-4A0E-9207-4A994EBCAB8B}">
+  <ds:schemaRefs>
+    <ds:schemaRef ds:uri="http://schemas.microsoft.com/office/2006/metadata/properties"/>
+    <ds:schemaRef ds:uri="http://schemas.microsoft.com/office/infopath/2007/PartnerControls"/>
+    <ds:schemaRef ds:uri="45f6b562-f65b-4fb3-8c41-165477a4fa6b"/>
+  </ds:schemaRefs>
+</ds:datastoreItem>
+</file>
+
+<file path=customXml/itemProps4.xml><?xml version="1.0" encoding="utf-8"?>
+<ds:datastoreItem xmlns:ds="http://schemas.openxmlformats.org/officeDocument/2006/customXml" ds:itemID="{E40F56FB-315F-4FA0-94AD-9CD089221940}">
+  <ds:schemaRefs>
+    <ds:schemaRef ds:uri="http://schemas.openxmlformats.org/officeDocument/2006/bibliography"/>
+  </ds:schemaRefs>
+</ds:datastoreItem>
 </file>
</xml_diff>